<commit_message>
logboek netjes gemaakt, use document-sjabloon PLZ
</commit_message>
<xml_diff>
--- a/Documenten/Vrijdag-logboek.docx
+++ b/Documenten/Vrijdag-logboek.docx
@@ -10,63 +10,32 @@
           <w:tab w:val="center" w:pos="4536"/>
         </w:tabs>
         <w:jc w:val="center"/>
-        <w:rPr>
-          <w:rFonts w:asciiTheme="minorHAnsi" w:hAnsiTheme="minorHAnsi"/>
-        </w:rPr>
-      </w:pPr>
-      <w:r>
-        <w:rPr>
-          <w:rFonts w:asciiTheme="minorHAnsi" w:hAnsiTheme="minorHAnsi"/>
-        </w:rPr>
+      </w:pPr>
+      <w:r>
         <w:t xml:space="preserve">Project </w:t>
       </w:r>
       <w:proofErr w:type="spellStart"/>
       <w:r>
-        <w:rPr>
-          <w:rFonts w:asciiTheme="minorHAnsi" w:hAnsiTheme="minorHAnsi"/>
-        </w:rPr>
         <w:t>Fifa</w:t>
       </w:r>
       <w:proofErr w:type="spellEnd"/>
       <w:r>
-        <w:rPr>
-          <w:rFonts w:asciiTheme="minorHAnsi" w:hAnsiTheme="minorHAnsi"/>
-        </w:rPr>
         <w:t xml:space="preserve"> </w:t>
       </w:r>
       <w:proofErr w:type="spellStart"/>
       <w:r>
-        <w:rPr>
-          <w:rFonts w:asciiTheme="minorHAnsi" w:hAnsiTheme="minorHAnsi"/>
-        </w:rPr>
         <w:t>developers</w:t>
       </w:r>
       <w:proofErr w:type="spellEnd"/>
       <w:r>
-        <w:rPr>
-          <w:rFonts w:asciiTheme="minorHAnsi" w:hAnsiTheme="minorHAnsi"/>
-        </w:rPr>
         <w:t xml:space="preserve"> </w:t>
       </w:r>
       <w:proofErr w:type="spellStart"/>
       <w:r>
-        <w:rPr>
-          <w:rFonts w:asciiTheme="minorHAnsi" w:hAnsiTheme="minorHAnsi"/>
-        </w:rPr>
         <w:t>edition</w:t>
       </w:r>
       <w:proofErr w:type="spellEnd"/>
-      <w:r>
-        <w:rPr>
-          <w:rFonts w:asciiTheme="minorHAnsi" w:hAnsiTheme="minorHAnsi"/>
-        </w:rPr>
-        <w:br/>
-      </w:r>
-    </w:p>
-    <w:p/>
-    <w:p/>
-    <w:p/>
-    <w:p/>
+    </w:p>
     <w:p>
       <w:pPr>
         <w:jc w:val="center"/>
@@ -78,7 +47,7 @@
       </w:pPr>
       <w:r>
         <w:rPr>
-          <w:rFonts w:eastAsiaTheme="majorEastAsia" w:cstheme="majorBidi"/>
+          <w:rFonts w:asciiTheme="majorHAnsi" w:eastAsiaTheme="majorEastAsia" w:hAnsiTheme="majorHAnsi" w:cstheme="majorBidi"/>
           <w:noProof/>
           <w:color w:val="17365D" w:themeColor="text2" w:themeShade="BF"/>
           <w:spacing w:val="5"/>
@@ -88,7 +57,7 @@
           <w:lang w:eastAsia="nl-NL"/>
         </w:rPr>
         <w:drawing>
-          <wp:inline distT="0" distB="0" distL="0" distR="0" wp14:anchorId="2405FD9B" wp14:editId="14DEE39A">
+          <wp:inline distT="0" distB="0" distL="0" distR="0" wp14:anchorId="189D69E4" wp14:editId="69F41117">
             <wp:extent cx="3018558" cy="2371725"/>
             <wp:effectExtent l="0" t="0" r="0" b="0"/>
             <wp:docPr id="2" name="Afbeelding 2"/>
@@ -103,7 +72,7 @@
                     <pic:cNvPicPr/>
                   </pic:nvPicPr>
                   <pic:blipFill>
-                    <a:blip r:embed="rId7">
+                    <a:blip r:embed="rId8">
                       <a:extLst>
                         <a:ext uri="{28A0092B-C50C-407E-A947-70E740481C1C}">
                           <a14:useLocalDpi xmlns:a14="http://schemas.microsoft.com/office/drawing/2010/main" val="0"/>
@@ -144,50 +113,180 @@
       <w:pPr>
         <w:jc w:val="center"/>
         <w:rPr>
-          <w:rStyle w:val="Subtielebenadrukking"/>
-          <w:sz w:val="72"/>
-        </w:rPr>
-      </w:pPr>
-      <w:r>
-        <w:rPr>
           <w:rStyle w:val="Zwaar"/>
           <w:i/>
           <w:sz w:val="96"/>
         </w:rPr>
+      </w:pPr>
+      <w:r>
+        <w:rPr>
+          <w:rStyle w:val="Zwaar"/>
+          <w:i/>
+          <w:sz w:val="96"/>
+        </w:rPr>
         <w:t>Logboek</w:t>
       </w:r>
     </w:p>
     <w:p>
       <w:pPr>
-        <w:pStyle w:val="Titel"/>
-        <w:tabs>
-          <w:tab w:val="left" w:pos="1800"/>
-          <w:tab w:val="center" w:pos="4536"/>
-        </w:tabs>
-        <w:rPr>
-          <w:rFonts w:asciiTheme="minorHAnsi" w:hAnsiTheme="minorHAnsi"/>
-        </w:rPr>
-      </w:pPr>
-    </w:p>
-    <w:p>
-      <w:pPr>
-        <w:pStyle w:val="Titel"/>
-        <w:tabs>
-          <w:tab w:val="left" w:pos="1800"/>
-          <w:tab w:val="center" w:pos="4536"/>
-        </w:tabs>
-        <w:rPr>
-          <w:rFonts w:asciiTheme="minorHAnsi" w:hAnsiTheme="minorHAnsi"/>
-        </w:rPr>
-      </w:pPr>
-    </w:p>
-    <w:p>
-      <w:r>
+        <w:jc w:val="center"/>
+        <w:rPr>
+          <w:i/>
+          <w:iCs/>
+          <w:color w:val="808080" w:themeColor="text1" w:themeTint="7F"/>
+          <w:sz w:val="72"/>
+        </w:rPr>
+      </w:pPr>
+    </w:p>
+    <w:p>
+      <w:pPr>
+        <w:pStyle w:val="Ondertitel"/>
+        <w:rPr>
+          <w:rStyle w:val="Zwaar"/>
+          <w:sz w:val="28"/>
+          <w:szCs w:val="28"/>
+        </w:rPr>
+      </w:pPr>
+      <w:r>
+        <w:rPr>
+          <w:rStyle w:val="Zwaar"/>
+          <w:sz w:val="28"/>
+          <w:szCs w:val="28"/>
+        </w:rPr>
+        <w:t xml:space="preserve">Team naam: </w:t>
+      </w:r>
+      <w:proofErr w:type="gramStart"/>
+      <w:r>
+        <w:rPr>
+          <w:rStyle w:val="Zwaar"/>
+          <w:sz w:val="28"/>
+          <w:szCs w:val="28"/>
+        </w:rPr>
+        <w:t>Vrijdag</w:t>
+      </w:r>
+      <w:proofErr w:type="gramEnd"/>
+    </w:p>
+    <w:p>
+      <w:pPr>
+        <w:pStyle w:val="Ondertitel"/>
+        <w:rPr>
+          <w:rStyle w:val="Zwaar"/>
+          <w:sz w:val="28"/>
+          <w:szCs w:val="28"/>
+        </w:rPr>
+      </w:pPr>
+      <w:r>
+        <w:rPr>
+          <w:rStyle w:val="Zwaar"/>
+          <w:sz w:val="28"/>
+          <w:szCs w:val="28"/>
+        </w:rPr>
+        <w:t xml:space="preserve">Project naam: </w:t>
+      </w:r>
+      <w:proofErr w:type="spellStart"/>
+      <w:r>
+        <w:rPr>
+          <w:rStyle w:val="Zwaar"/>
+          <w:sz w:val="28"/>
+          <w:szCs w:val="28"/>
+        </w:rPr>
+        <w:t>Fifa</w:t>
+      </w:r>
+      <w:proofErr w:type="spellEnd"/>
+      <w:r>
+        <w:rPr>
+          <w:rStyle w:val="Zwaar"/>
+          <w:sz w:val="28"/>
+          <w:szCs w:val="28"/>
+        </w:rPr>
+        <w:t xml:space="preserve"> </w:t>
+      </w:r>
+      <w:proofErr w:type="spellStart"/>
+      <w:r>
+        <w:rPr>
+          <w:rStyle w:val="Zwaar"/>
+          <w:sz w:val="28"/>
+          <w:szCs w:val="28"/>
+        </w:rPr>
+        <w:t>developers</w:t>
+      </w:r>
+      <w:proofErr w:type="spellEnd"/>
+      <w:r>
+        <w:rPr>
+          <w:rStyle w:val="Zwaar"/>
+          <w:sz w:val="28"/>
+          <w:szCs w:val="28"/>
+        </w:rPr>
+        <w:t xml:space="preserve"> </w:t>
+      </w:r>
+      <w:proofErr w:type="spellStart"/>
+      <w:r>
+        <w:rPr>
+          <w:rStyle w:val="Zwaar"/>
+          <w:sz w:val="28"/>
+          <w:szCs w:val="28"/>
+        </w:rPr>
+        <w:t>edition</w:t>
+      </w:r>
+      <w:proofErr w:type="spellEnd"/>
+    </w:p>
+    <w:p>
+      <w:pPr>
+        <w:rPr>
+          <w:rStyle w:val="Intensievebenadrukking"/>
+          <w:rFonts w:asciiTheme="majorHAnsi" w:hAnsiTheme="majorHAnsi"/>
+          <w:sz w:val="28"/>
+          <w:szCs w:val="28"/>
+        </w:rPr>
+      </w:pPr>
+      <w:r>
+        <w:rPr>
+          <w:rStyle w:val="Intensievebenadrukking"/>
+          <w:rFonts w:asciiTheme="majorHAnsi" w:hAnsiTheme="majorHAnsi"/>
+          <w:sz w:val="28"/>
+          <w:szCs w:val="28"/>
+        </w:rPr>
+        <w:t>Datum</w:t>
+      </w:r>
+      <w:r>
+        <w:rPr>
+          <w:rStyle w:val="Intensievebenadrukking"/>
+          <w:rFonts w:asciiTheme="majorHAnsi" w:hAnsiTheme="majorHAnsi"/>
+          <w:sz w:val="28"/>
+          <w:szCs w:val="28"/>
+        </w:rPr>
+        <w:t>: 23-05-2014</w:t>
+      </w:r>
+    </w:p>
+    <w:p>
+      <w:pPr>
+        <w:rPr>
+          <w:rStyle w:val="Intensievebenadrukking"/>
+          <w:rFonts w:asciiTheme="majorHAnsi" w:hAnsiTheme="majorHAnsi"/>
+          <w:sz w:val="28"/>
+          <w:szCs w:val="28"/>
+        </w:rPr>
+      </w:pPr>
+      <w:r>
+        <w:rPr>
+          <w:rStyle w:val="Intensievebenadrukking"/>
+          <w:rFonts w:asciiTheme="majorHAnsi" w:hAnsiTheme="majorHAnsi"/>
+          <w:sz w:val="28"/>
+          <w:szCs w:val="28"/>
+        </w:rPr>
         <w:br w:type="page"/>
       </w:r>
     </w:p>
     <w:p>
-      <w:r>
+      <w:pPr>
+        <w:rPr>
+          <w:b/>
+        </w:rPr>
+      </w:pPr>
+      <w:r>
+        <w:rPr>
+          <w:b/>
+        </w:rPr>
         <w:lastRenderedPageBreak/>
         <w:t xml:space="preserve">Week 1 </w:t>
       </w:r>
@@ -208,136 +307,148 @@
       </w:r>
     </w:p>
     <w:p/>
+    <w:p>
+      <w:pPr>
+        <w:rPr>
+          <w:b/>
+        </w:rPr>
+      </w:pPr>
+      <w:r>
+        <w:rPr>
+          <w:b/>
+        </w:rPr>
+        <w:t xml:space="preserve">Week 2 </w:t>
+      </w:r>
+    </w:p>
+    <w:p>
+      <w:r>
+        <w:t>10-4-2014 en 11-4-2014</w:t>
+      </w:r>
+    </w:p>
+    <w:p>
+      <w:r>
+        <w:t xml:space="preserve">Menno: plan van aanpak </w:t>
+      </w:r>
+    </w:p>
+    <w:p>
+      <w:r>
+        <w:t xml:space="preserve">Rick </w:t>
+      </w:r>
+      <w:proofErr w:type="spellStart"/>
+      <w:r>
+        <w:t>Regilio</w:t>
+      </w:r>
+      <w:proofErr w:type="spellEnd"/>
+      <w:r>
+        <w:t xml:space="preserve">: conventie rapport </w:t>
+      </w:r>
+    </w:p>
+    <w:p>
+      <w:r>
+        <w:t xml:space="preserve">Rick Menno en </w:t>
+      </w:r>
+      <w:proofErr w:type="spellStart"/>
+      <w:r>
+        <w:t>Regilio</w:t>
+      </w:r>
+      <w:proofErr w:type="spellEnd"/>
+      <w:r>
+        <w:t xml:space="preserve">: bereikbaarheidslijst </w:t>
+      </w:r>
+    </w:p>
+    <w:p>
+      <w:r>
+        <w:t xml:space="preserve">Rick Menno en </w:t>
+      </w:r>
+      <w:proofErr w:type="spellStart"/>
+      <w:r>
+        <w:t>Regilio</w:t>
+      </w:r>
+      <w:proofErr w:type="spellEnd"/>
+      <w:r>
+        <w:t xml:space="preserve">: rolverdeling </w:t>
+      </w:r>
+    </w:p>
+    <w:p>
+      <w:r>
+        <w:t xml:space="preserve">Danny: met </w:t>
+      </w:r>
+      <w:proofErr w:type="spellStart"/>
+      <w:proofErr w:type="gramStart"/>
+      <w:r>
+        <w:t>apo</w:t>
+      </w:r>
+      <w:proofErr w:type="spellEnd"/>
+      <w:proofErr w:type="gramEnd"/>
+      <w:r>
+        <w:t xml:space="preserve"> besproken wat voor data ze wilde</w:t>
+      </w:r>
+    </w:p>
     <w:p/>
     <w:p>
-      <w:r>
-        <w:t xml:space="preserve">Week 2 </w:t>
-      </w:r>
-    </w:p>
-    <w:p>
-      <w:r>
-        <w:t>10-4-2014</w:t>
-      </w:r>
-      <w:r>
-        <w:t xml:space="preserve"> en </w:t>
-      </w:r>
-      <w:r>
-        <w:t>11-4-2014</w:t>
-      </w:r>
-    </w:p>
-    <w:p>
-      <w:r>
-        <w:t xml:space="preserve">Menno: plan van aanpak </w:t>
-      </w:r>
-    </w:p>
-    <w:p>
-      <w:r>
-        <w:t xml:space="preserve">Rick </w:t>
-      </w:r>
+      <w:pPr>
+        <w:rPr>
+          <w:b/>
+        </w:rPr>
+      </w:pPr>
+      <w:r>
+        <w:rPr>
+          <w:b/>
+        </w:rPr>
+        <w:t xml:space="preserve">Week 3 </w:t>
+      </w:r>
+    </w:p>
+    <w:p>
+      <w:r>
+        <w:t>17-4-2014</w:t>
+      </w:r>
+    </w:p>
+    <w:p>
+      <w:proofErr w:type="gramStart"/>
+      <w:r>
+        <w:t>Danny :</w:t>
+      </w:r>
+      <w:proofErr w:type="gramEnd"/>
+      <w:r>
+        <w:t xml:space="preserve"> databasemodel gemaakt</w:t>
+      </w:r>
+    </w:p>
+    <w:p>
       <w:proofErr w:type="spellStart"/>
       <w:r>
         <w:t>Regilio</w:t>
       </w:r>
       <w:proofErr w:type="spellEnd"/>
       <w:r>
-        <w:t xml:space="preserve">: conventie rapport </w:t>
-      </w:r>
-    </w:p>
-    <w:p>
-      <w:r>
-        <w:t xml:space="preserve">Rick Menno en </w:t>
-      </w:r>
+        <w:t>: logboek gemaakt</w:t>
+      </w:r>
+    </w:p>
+    <w:p>
+      <w:r>
+        <w:t>Menno: databasemodel bijgewerkt</w:t>
+      </w:r>
+    </w:p>
+    <w:p>
       <w:proofErr w:type="spellStart"/>
       <w:r>
         <w:t>Regilio</w:t>
       </w:r>
       <w:proofErr w:type="spellEnd"/>
       <w:r>
-        <w:t xml:space="preserve">: bereikbaarheidslijst </w:t>
-      </w:r>
-    </w:p>
-    <w:p>
-      <w:r>
-        <w:t xml:space="preserve">Rick Menno en </w:t>
-      </w:r>
-      <w:proofErr w:type="spellStart"/>
-      <w:r>
-        <w:t>R</w:t>
-      </w:r>
-      <w:r>
-        <w:t>egilio</w:t>
-      </w:r>
-      <w:proofErr w:type="spellEnd"/>
-      <w:r>
-        <w:t xml:space="preserve">: rolverdeling </w:t>
-      </w:r>
-    </w:p>
-    <w:p>
-      <w:r>
-        <w:t xml:space="preserve">Danny: met </w:t>
-      </w:r>
-      <w:proofErr w:type="spellStart"/>
-      <w:r>
-        <w:t>apo</w:t>
-      </w:r>
-      <w:proofErr w:type="spellEnd"/>
-      <w:r>
-        <w:t xml:space="preserve"> besproken wat voor data ze wilde</w:t>
+        <w:t xml:space="preserve"> Rick en Menno: finale pouleschema gemaakt.</w:t>
       </w:r>
     </w:p>
     <w:p/>
     <w:p>
-      <w:r>
-        <w:t xml:space="preserve">Week 3 </w:t>
-      </w:r>
-    </w:p>
-    <w:p>
-      <w:r>
-        <w:t>17-4-2014</w:t>
-      </w:r>
-    </w:p>
-    <w:p>
-      <w:r>
-        <w:t>Danny : databasemodel gemaakt</w:t>
-      </w:r>
-    </w:p>
-    <w:p>
-      <w:proofErr w:type="spellStart"/>
-      <w:r>
-        <w:t>Regilio</w:t>
-      </w:r>
-      <w:proofErr w:type="spellEnd"/>
-      <w:r>
-        <w:t>: logboek gemaakt</w:t>
-      </w:r>
-    </w:p>
-    <w:p>
-      <w:r>
-        <w:t>Menno: databasemodel bijgewerkt</w:t>
-      </w:r>
-    </w:p>
-    <w:p>
-      <w:proofErr w:type="spellStart"/>
-      <w:r>
-        <w:t>Regilio</w:t>
-      </w:r>
-      <w:proofErr w:type="spellEnd"/>
-      <w:r>
-        <w:t xml:space="preserve"> Rick en Menno: finale pou</w:t>
-      </w:r>
-      <w:r>
-        <w:t>l</w:t>
-      </w:r>
-      <w:r>
-        <w:t>e</w:t>
-      </w:r>
-      <w:r>
-        <w:t>schema gemaakt.</w:t>
-      </w:r>
-    </w:p>
-    <w:p/>
-    <w:p>
-      <w:r>
+      <w:pPr>
+        <w:rPr>
+          <w:b/>
+        </w:rPr>
+      </w:pPr>
+      <w:r>
+        <w:rPr>
+          <w:b/>
+        </w:rPr>
         <w:t xml:space="preserve">Week 4 </w:t>
       </w:r>
     </w:p>
@@ -347,8 +458,13 @@
       </w:r>
     </w:p>
     <w:p>
-      <w:r>
-        <w:t xml:space="preserve">Pouleschema  gemaakt </w:t>
+      <w:proofErr w:type="gramStart"/>
+      <w:r>
+        <w:t xml:space="preserve">Pouleschema  </w:t>
+      </w:r>
+      <w:proofErr w:type="gramEnd"/>
+      <w:r>
+        <w:t xml:space="preserve">gemaakt </w:t>
       </w:r>
     </w:p>
     <w:p>
@@ -380,7 +496,15 @@
       </w:r>
     </w:p>
     <w:p>
-      <w:r>
+      <w:pPr>
+        <w:rPr>
+          <w:b/>
+        </w:rPr>
+      </w:pPr>
+      <w:r>
+        <w:rPr>
+          <w:b/>
+        </w:rPr>
         <w:lastRenderedPageBreak/>
         <w:t>Week 5</w:t>
       </w:r>
@@ -394,198 +518,227 @@
       <w:r>
         <w:t>Camera ophalen</w:t>
       </w:r>
+    </w:p>
+    <w:p>
+      <w:proofErr w:type="spellStart"/>
+      <w:r>
+        <w:t>Onderzoeks</w:t>
+      </w:r>
+      <w:proofErr w:type="spellEnd"/>
+      <w:r>
+        <w:t xml:space="preserve"> rapport </w:t>
+      </w:r>
+      <w:proofErr w:type="spellStart"/>
+      <w:r>
+        <w:t>streamingsdiensten</w:t>
+      </w:r>
+      <w:proofErr w:type="spellEnd"/>
+    </w:p>
+    <w:p>
+      <w:proofErr w:type="spellStart"/>
+      <w:r>
+        <w:t>Onderzoeks</w:t>
+      </w:r>
+      <w:proofErr w:type="spellEnd"/>
+      <w:r>
+        <w:t xml:space="preserve"> rapport applicatie</w:t>
+      </w:r>
+    </w:p>
+    <w:p/>
+    <w:p>
+      <w:pPr>
+        <w:rPr>
+          <w:b/>
+        </w:rPr>
+      </w:pPr>
+      <w:r>
+        <w:rPr>
+          <w:b/>
+        </w:rPr>
+        <w:t>Week 6</w:t>
+      </w:r>
+    </w:p>
+    <w:p>
+      <w:r>
+        <w:t>16-5-2014</w:t>
+      </w:r>
+    </w:p>
+    <w:p>
+      <w:r>
+        <w:t xml:space="preserve">Danny: Uitgezocht hoe we de livestream konden </w:t>
+      </w:r>
+      <w:proofErr w:type="gramStart"/>
+      <w:r>
+        <w:t>doen .</w:t>
+      </w:r>
+      <w:proofErr w:type="gramEnd"/>
+    </w:p>
+    <w:p>
+      <w:r>
+        <w:t xml:space="preserve">Danny, Menno, </w:t>
+      </w:r>
+      <w:proofErr w:type="spellStart"/>
+      <w:r>
+        <w:t>Regilio</w:t>
+      </w:r>
+      <w:proofErr w:type="spellEnd"/>
+      <w:r>
+        <w:t>, Ric</w:t>
+      </w:r>
       <w:bookmarkStart w:id="0" w:name="_GoBack"/>
       <w:bookmarkEnd w:id="0"/>
-    </w:p>
-    <w:p>
+      <w:r>
+        <w:t>k: Plaats in de gymzaal uitgezocht waar de camera kan staan.</w:t>
+      </w:r>
+    </w:p>
+    <w:p>
+      <w:proofErr w:type="spellStart"/>
+      <w:r>
+        <w:t>Regilio</w:t>
+      </w:r>
+      <w:proofErr w:type="spellEnd"/>
+      <w:r>
+        <w:t xml:space="preserve">, Rick: Onderzoeksrapport </w:t>
+      </w:r>
+      <w:proofErr w:type="spellStart"/>
+      <w:r>
+        <w:t>streamingsdiensten</w:t>
+      </w:r>
+      <w:proofErr w:type="spellEnd"/>
+      <w:r>
+        <w:t>.</w:t>
+      </w:r>
+    </w:p>
+    <w:p>
+      <w:r>
+        <w:t>Menno: Adviesvoorstel voor optimalisatie.</w:t>
+      </w:r>
+    </w:p>
+    <w:p>
+      <w:proofErr w:type="spellStart"/>
+      <w:r>
+        <w:t>Regilio</w:t>
+      </w:r>
+      <w:proofErr w:type="spellEnd"/>
+      <w:r>
+        <w:t xml:space="preserve">, Rick: </w:t>
+      </w:r>
       <w:proofErr w:type="spellStart"/>
       <w:r>
         <w:t>Onderzoeks</w:t>
       </w:r>
       <w:proofErr w:type="spellEnd"/>
       <w:r>
-        <w:t xml:space="preserve"> rapport </w:t>
+        <w:t xml:space="preserve"> rapport applicatie.</w:t>
+      </w:r>
+    </w:p>
+    <w:p/>
+    <w:p>
+      <w:pPr>
+        <w:rPr>
+          <w:b/>
+        </w:rPr>
+      </w:pPr>
+      <w:r>
+        <w:rPr>
+          <w:b/>
+        </w:rPr>
+        <w:t>Week 7</w:t>
+      </w:r>
+    </w:p>
+    <w:p>
+      <w:r>
+        <w:t>23-5-14</w:t>
+      </w:r>
+    </w:p>
+    <w:p>
+      <w:r>
+        <w:t xml:space="preserve">Menno, </w:t>
+      </w:r>
+      <w:proofErr w:type="spellStart"/>
+      <w:r>
+        <w:t>Regilio</w:t>
+      </w:r>
+      <w:proofErr w:type="spellEnd"/>
+      <w:r>
+        <w:t xml:space="preserve">, Rick: Onderzoeksrapport </w:t>
       </w:r>
       <w:proofErr w:type="spellStart"/>
       <w:r>
         <w:t>streamingsdiensten</w:t>
       </w:r>
       <w:proofErr w:type="spellEnd"/>
-    </w:p>
-    <w:p>
+      <w:r>
+        <w:t xml:space="preserve"> </w:t>
+      </w:r>
+      <w:proofErr w:type="gramStart"/>
+      <w:r>
+        <w:t>verbeterd</w:t>
+      </w:r>
+      <w:proofErr w:type="gramEnd"/>
+      <w:r>
+        <w:t xml:space="preserve"> en afgetekend.</w:t>
+      </w:r>
+    </w:p>
+    <w:p>
+      <w:r>
+        <w:t xml:space="preserve">Menno: Adviesvoorstel voor optimalisatie </w:t>
+      </w:r>
+      <w:proofErr w:type="gramStart"/>
+      <w:r>
+        <w:t>verbeterd</w:t>
+      </w:r>
+      <w:proofErr w:type="gramEnd"/>
+      <w:r>
+        <w:t xml:space="preserve"> en afgetekend.</w:t>
+      </w:r>
+    </w:p>
+    <w:p>
+      <w:r>
+        <w:t xml:space="preserve">Menno, </w:t>
+      </w:r>
+      <w:proofErr w:type="spellStart"/>
+      <w:r>
+        <w:t>Regilio</w:t>
+      </w:r>
+      <w:proofErr w:type="spellEnd"/>
+      <w:r>
+        <w:t xml:space="preserve">, Rick: </w:t>
+      </w:r>
       <w:proofErr w:type="spellStart"/>
       <w:r>
         <w:t>Onderzoeks</w:t>
       </w:r>
       <w:proofErr w:type="spellEnd"/>
       <w:r>
-        <w:t xml:space="preserve"> rapport applicatie</w:t>
-      </w:r>
-    </w:p>
-    <w:p>
-      <w:r>
-        <w:t>Week 6</w:t>
-      </w:r>
-    </w:p>
-    <w:p>
-      <w:r>
-        <w:t>16-5-2014</w:t>
-      </w:r>
-    </w:p>
-    <w:p>
-      <w:r>
-        <w:t xml:space="preserve">Danny: </w:t>
-      </w:r>
-      <w:r>
-        <w:t xml:space="preserve">Uitgezocht </w:t>
-      </w:r>
-      <w:r>
-        <w:t>hoe we de livestream konden doen .</w:t>
-      </w:r>
-    </w:p>
-    <w:p>
-      <w:r>
-        <w:t xml:space="preserve">Danny, Menno, </w:t>
-      </w:r>
-      <w:proofErr w:type="spellStart"/>
-      <w:r>
-        <w:t>Regilio</w:t>
-      </w:r>
-      <w:proofErr w:type="spellEnd"/>
-      <w:r>
-        <w:t>, Rick: Plaats in de gymzaal uitgezocht waar de camera kan staan.</w:t>
-      </w:r>
-    </w:p>
-    <w:p>
-      <w:proofErr w:type="spellStart"/>
-      <w:r>
-        <w:t>Regilio</w:t>
-      </w:r>
-      <w:proofErr w:type="spellEnd"/>
-      <w:r>
-        <w:t xml:space="preserve">, Rick: </w:t>
-      </w:r>
-      <w:r>
-        <w:t xml:space="preserve">Onderzoeksrapport </w:t>
-      </w:r>
-      <w:proofErr w:type="spellStart"/>
-      <w:r>
-        <w:t>streamingsdiensten</w:t>
-      </w:r>
-      <w:proofErr w:type="spellEnd"/>
-      <w:r>
-        <w:t>.</w:t>
-      </w:r>
-    </w:p>
-    <w:p>
-      <w:r>
-        <w:t xml:space="preserve">Menno: </w:t>
-      </w:r>
-      <w:r>
-        <w:t>Adviesvoorstel voor optimalisatie.</w:t>
-      </w:r>
-    </w:p>
-    <w:p>
-      <w:proofErr w:type="spellStart"/>
-      <w:r>
-        <w:t>Regilio</w:t>
-      </w:r>
-      <w:proofErr w:type="spellEnd"/>
-      <w:r>
-        <w:t xml:space="preserve">, Rick: </w:t>
-      </w:r>
-      <w:proofErr w:type="spellStart"/>
-      <w:r>
-        <w:t>Onderzoeks</w:t>
-      </w:r>
-      <w:proofErr w:type="spellEnd"/>
-      <w:r>
-        <w:t xml:space="preserve"> rapport applicatie.</w:t>
-      </w:r>
-    </w:p>
-    <w:p>
-      <w:r>
-        <w:t>Week 7</w:t>
-      </w:r>
-    </w:p>
-    <w:p>
-      <w:r>
-        <w:t>23-5-14</w:t>
-      </w:r>
-    </w:p>
-    <w:p>
-      <w:r>
-        <w:t xml:space="preserve">Menno, </w:t>
-      </w:r>
-      <w:proofErr w:type="spellStart"/>
-      <w:r>
-        <w:t>Regilio</w:t>
-      </w:r>
-      <w:proofErr w:type="spellEnd"/>
-      <w:r>
-        <w:t xml:space="preserve">, Rick: </w:t>
-      </w:r>
-      <w:r>
-        <w:t xml:space="preserve">Onderzoeksrapport </w:t>
-      </w:r>
-      <w:proofErr w:type="spellStart"/>
-      <w:r>
-        <w:t>streamingsdiensten</w:t>
-      </w:r>
-      <w:proofErr w:type="spellEnd"/>
-      <w:r>
-        <w:t xml:space="preserve"> verbeterd en afgetekend</w:t>
-      </w:r>
-      <w:r>
-        <w:t>.</w:t>
-      </w:r>
-    </w:p>
-    <w:p>
-      <w:r>
-        <w:t xml:space="preserve">Menno: </w:t>
-      </w:r>
-      <w:r>
-        <w:t xml:space="preserve">Adviesvoorstel voor optimalisatie verbeterd en </w:t>
-      </w:r>
-      <w:proofErr w:type="spellStart"/>
-      <w:r>
-        <w:t>afgetekend</w:t>
-      </w:r>
-      <w:r>
-        <w:t>.</w:t>
-      </w:r>
-      <w:proofErr w:type="spellEnd"/>
-    </w:p>
-    <w:p>
-      <w:r>
-        <w:t xml:space="preserve">Menno, </w:t>
-      </w:r>
-      <w:proofErr w:type="spellStart"/>
-      <w:r>
-        <w:t>Regilio</w:t>
-      </w:r>
-      <w:proofErr w:type="spellEnd"/>
-      <w:r>
-        <w:t xml:space="preserve">, Rick: </w:t>
-      </w:r>
-      <w:proofErr w:type="spellStart"/>
-      <w:r>
-        <w:t>Onderzoeks</w:t>
-      </w:r>
-      <w:proofErr w:type="spellEnd"/>
-      <w:r>
-        <w:t xml:space="preserve"> rapport applicatie verbeterd en afgetekend</w:t>
-      </w:r>
-      <w:r>
-        <w:t>.</w:t>
+        <w:t xml:space="preserve"> rapport applicatie </w:t>
+      </w:r>
+      <w:proofErr w:type="gramStart"/>
+      <w:r>
+        <w:t>verbeterd</w:t>
+      </w:r>
+      <w:proofErr w:type="gramEnd"/>
+      <w:r>
+        <w:t xml:space="preserve"> en afgetekend.</w:t>
       </w:r>
     </w:p>
     <w:p/>
+    <w:p>
+      <w:pPr>
+        <w:pStyle w:val="Lijstalinea"/>
+        <w:rPr>
+          <w:rStyle w:val="Nadruk"/>
+          <w:i w:val="0"/>
+        </w:rPr>
+      </w:pPr>
+    </w:p>
     <w:sectPr>
-      <w:footerReference w:type="default" r:id="rId8"/>
+      <w:headerReference w:type="default" r:id="rId9"/>
+      <w:footerReference w:type="default" r:id="rId10"/>
       <w:pgSz w:w="11906" w:h="16838"/>
       <w:pgMar w:top="1417" w:right="1417" w:bottom="1417" w:left="1417" w:header="708" w:footer="708" w:gutter="0"/>
       <w:cols w:space="708"/>
+      <w:titlePg/>
       <w:docGrid w:linePitch="360"/>
     </w:sectPr>
   </w:body>
@@ -621,35 +774,70 @@
 <w:ftr xmlns:wpc="http://schemas.microsoft.com/office/word/2010/wordprocessingCanvas" xmlns:mc="http://schemas.openxmlformats.org/markup-compatibility/2006" xmlns:o="urn:schemas-microsoft-com:office:office" xmlns:r="http://schemas.openxmlformats.org/officeDocument/2006/relationships" xmlns:m="http://schemas.openxmlformats.org/officeDocument/2006/math" xmlns:v="urn:schemas-microsoft-com:vml" xmlns:wp14="http://schemas.microsoft.com/office/word/2010/wordprocessingDrawing" xmlns:wp="http://schemas.openxmlformats.org/drawingml/2006/wordprocessingDrawing" xmlns:w10="urn:schemas-microsoft-com:office:word" xmlns:w="http://schemas.openxmlformats.org/wordprocessingml/2006/main" xmlns:w14="http://schemas.microsoft.com/office/word/2010/wordml" xmlns:wpg="http://schemas.microsoft.com/office/word/2010/wordprocessingGroup" xmlns:wpi="http://schemas.microsoft.com/office/word/2010/wordprocessingInk" xmlns:wne="http://schemas.microsoft.com/office/word/2006/wordml" xmlns:wps="http://schemas.microsoft.com/office/word/2010/wordprocessingShape" mc:Ignorable="w14 wp14">
   <w:p>
     <w:pPr>
-      <w:pStyle w:val="Voettekst"/>
+      <w:rPr>
+        <w:rStyle w:val="Zwaar"/>
+        <w:sz w:val="28"/>
+      </w:rPr>
     </w:pPr>
     <w:r>
-      <w:t>Datum: 17-4-14</w:t>
+      <w:rPr>
+        <w:rStyle w:val="Zwaar"/>
+        <w:sz w:val="28"/>
+      </w:rPr>
+      <w:t xml:space="preserve">Datum: </w:t>
+    </w:r>
+    <w:r>
+      <w:rPr>
+        <w:rStyle w:val="Zwaar"/>
+        <w:sz w:val="28"/>
+      </w:rPr>
+      <w:t>23-05-2014</w:t>
+    </w:r>
+    <w:r>
+      <w:rPr>
+        <w:rStyle w:val="Zwaar"/>
+        <w:sz w:val="28"/>
+      </w:rPr>
+      <w:br/>
+      <w:t xml:space="preserve">Projectleden: Menno, Rick, </w:t>
+    </w:r>
+    <w:proofErr w:type="spellStart"/>
+    <w:r>
+      <w:rPr>
+        <w:rStyle w:val="Zwaar"/>
+        <w:sz w:val="28"/>
+      </w:rPr>
+      <w:t>Regilio</w:t>
+    </w:r>
+    <w:proofErr w:type="spellEnd"/>
+    <w:r>
+      <w:rPr>
+        <w:rStyle w:val="Zwaar"/>
+        <w:sz w:val="28"/>
+      </w:rPr>
+      <w:t xml:space="preserve">, </w:t>
+    </w:r>
+    <w:proofErr w:type="spellStart"/>
+    <w:r>
+      <w:rPr>
+        <w:rStyle w:val="Zwaar"/>
+        <w:sz w:val="28"/>
+      </w:rPr>
+      <w:t>Sharif</w:t>
+    </w:r>
+    <w:proofErr w:type="spellEnd"/>
+    <w:r>
+      <w:rPr>
+        <w:rStyle w:val="Zwaar"/>
+        <w:sz w:val="28"/>
+      </w:rPr>
+      <w:t xml:space="preserve"> en Danny</w:t>
     </w:r>
   </w:p>
   <w:p>
     <w:pPr>
       <w:pStyle w:val="Voettekst"/>
     </w:pPr>
-    <w:r>
-      <w:t xml:space="preserve">Project leden: Menno, </w:t>
-    </w:r>
-    <w:proofErr w:type="spellStart"/>
-    <w:r>
-      <w:t>Rick,Regilio</w:t>
-    </w:r>
-    <w:proofErr w:type="spellEnd"/>
-    <w:r>
-      <w:t xml:space="preserve">, </w:t>
-    </w:r>
-    <w:proofErr w:type="spellStart"/>
-    <w:r>
-      <w:t>Sharif</w:t>
-    </w:r>
-    <w:proofErr w:type="spellEnd"/>
-    <w:r>
-      <w:t xml:space="preserve"> en Danny</w:t>
-    </w:r>
   </w:p>
 </w:ftr>
 </file>
@@ -677,6 +865,320 @@
     </w:p>
   </w:footnote>
 </w:footnotes>
+</file>
+
+<file path=word/header1.xml><?xml version="1.0" encoding="utf-8"?>
+<w:hdr xmlns:wpc="http://schemas.microsoft.com/office/word/2010/wordprocessingCanvas" xmlns:mc="http://schemas.openxmlformats.org/markup-compatibility/2006" xmlns:o="urn:schemas-microsoft-com:office:office" xmlns:r="http://schemas.openxmlformats.org/officeDocument/2006/relationships" xmlns:m="http://schemas.openxmlformats.org/officeDocument/2006/math" xmlns:v="urn:schemas-microsoft-com:vml" xmlns:wp14="http://schemas.microsoft.com/office/word/2010/wordprocessingDrawing" xmlns:wp="http://schemas.openxmlformats.org/drawingml/2006/wordprocessingDrawing" xmlns:w10="urn:schemas-microsoft-com:office:word" xmlns:w="http://schemas.openxmlformats.org/wordprocessingml/2006/main" xmlns:w14="http://schemas.microsoft.com/office/word/2010/wordml" xmlns:wpg="http://schemas.microsoft.com/office/word/2010/wordprocessingGroup" xmlns:wpi="http://schemas.microsoft.com/office/word/2010/wordprocessingInk" xmlns:wne="http://schemas.microsoft.com/office/word/2006/wordml" xmlns:wps="http://schemas.microsoft.com/office/word/2010/wordprocessingShape" mc:Ignorable="w14 wp14">
+  <w:p>
+    <w:pPr>
+      <w:pStyle w:val="Titel"/>
+      <w:tabs>
+        <w:tab w:val="left" w:pos="1800"/>
+        <w:tab w:val="center" w:pos="4536"/>
+      </w:tabs>
+    </w:pPr>
+    <w:r>
+      <w:rPr>
+        <w:noProof/>
+        <w:lang w:eastAsia="nl-NL"/>
+      </w:rPr>
+      <w:drawing>
+        <wp:anchor distT="0" distB="0" distL="114300" distR="114300" simplePos="0" relativeHeight="251658240" behindDoc="0" locked="0" layoutInCell="1" allowOverlap="1" wp14:anchorId="2F2A18A3" wp14:editId="7CFFDFF5">
+          <wp:simplePos x="0" y="0"/>
+          <wp:positionH relativeFrom="column">
+            <wp:posOffset>4748530</wp:posOffset>
+          </wp:positionH>
+          <wp:positionV relativeFrom="paragraph">
+            <wp:posOffset>-392430</wp:posOffset>
+          </wp:positionV>
+          <wp:extent cx="1333500" cy="1047750"/>
+          <wp:effectExtent l="0" t="0" r="0" b="0"/>
+          <wp:wrapNone/>
+          <wp:docPr id="1" name="Afbeelding 1"/>
+          <wp:cNvGraphicFramePr>
+            <a:graphicFrameLocks xmlns:a="http://schemas.openxmlformats.org/drawingml/2006/main" noChangeAspect="1"/>
+          </wp:cNvGraphicFramePr>
+          <a:graphic xmlns:a="http://schemas.openxmlformats.org/drawingml/2006/main">
+            <a:graphicData uri="http://schemas.openxmlformats.org/drawingml/2006/picture">
+              <pic:pic xmlns:pic="http://schemas.openxmlformats.org/drawingml/2006/picture">
+                <pic:nvPicPr>
+                  <pic:cNvPr id="0" name="vrijdag logo.png"/>
+                  <pic:cNvPicPr/>
+                </pic:nvPicPr>
+                <pic:blipFill>
+                  <a:blip r:embed="rId1">
+                    <a:extLst>
+                      <a:ext uri="{28A0092B-C50C-407E-A947-70E740481C1C}">
+                        <a14:useLocalDpi xmlns:a14="http://schemas.microsoft.com/office/drawing/2010/main" val="0"/>
+                      </a:ext>
+                    </a:extLst>
+                  </a:blip>
+                  <a:stretch>
+                    <a:fillRect/>
+                  </a:stretch>
+                </pic:blipFill>
+                <pic:spPr>
+                  <a:xfrm>
+                    <a:off x="0" y="0"/>
+                    <a:ext cx="1333500" cy="1047750"/>
+                  </a:xfrm>
+                  <a:prstGeom prst="rect">
+                    <a:avLst/>
+                  </a:prstGeom>
+                </pic:spPr>
+              </pic:pic>
+            </a:graphicData>
+          </a:graphic>
+          <wp14:sizeRelH relativeFrom="page">
+            <wp14:pctWidth>0</wp14:pctWidth>
+          </wp14:sizeRelH>
+          <wp14:sizeRelV relativeFrom="page">
+            <wp14:pctHeight>0</wp14:pctHeight>
+          </wp14:sizeRelV>
+        </wp:anchor>
+      </w:drawing>
+    </w:r>
+    <w:r>
+      <w:t>Logboek</w:t>
+    </w:r>
+  </w:p>
+</w:hdr>
+</file>
+
+<file path=word/numbering.xml><?xml version="1.0" encoding="utf-8"?>
+<w:numbering xmlns:wpc="http://schemas.microsoft.com/office/word/2010/wordprocessingCanvas" xmlns:mc="http://schemas.openxmlformats.org/markup-compatibility/2006" xmlns:o="urn:schemas-microsoft-com:office:office" xmlns:r="http://schemas.openxmlformats.org/officeDocument/2006/relationships" xmlns:m="http://schemas.openxmlformats.org/officeDocument/2006/math" xmlns:v="urn:schemas-microsoft-com:vml" xmlns:wp14="http://schemas.microsoft.com/office/word/2010/wordprocessingDrawing" xmlns:wp="http://schemas.openxmlformats.org/drawingml/2006/wordprocessingDrawing" xmlns:w10="urn:schemas-microsoft-com:office:word" xmlns:w="http://schemas.openxmlformats.org/wordprocessingml/2006/main" xmlns:w14="http://schemas.microsoft.com/office/word/2010/wordml" xmlns:wpg="http://schemas.microsoft.com/office/word/2010/wordprocessingGroup" xmlns:wpi="http://schemas.microsoft.com/office/word/2010/wordprocessingInk" xmlns:wne="http://schemas.microsoft.com/office/word/2006/wordml" xmlns:wps="http://schemas.microsoft.com/office/word/2010/wordprocessingShape" mc:Ignorable="w14 wp14">
+  <w:abstractNum w:abstractNumId="0">
+    <w:nsid w:val="06215222"/>
+    <w:multiLevelType w:val="hybridMultilevel"/>
+    <w:tmpl w:val="43800020"/>
+    <w:lvl w:ilvl="0" w:tplc="04130001">
+      <w:start w:val="1"/>
+      <w:numFmt w:val="bullet"/>
+      <w:lvlText w:val=""/>
+      <w:lvlJc w:val="left"/>
+      <w:pPr>
+        <w:ind w:left="720" w:hanging="360"/>
+      </w:pPr>
+      <w:rPr>
+        <w:rFonts w:ascii="Symbol" w:hAnsi="Symbol" w:hint="default"/>
+      </w:rPr>
+    </w:lvl>
+    <w:lvl w:ilvl="1" w:tplc="04130003" w:tentative="1">
+      <w:start w:val="1"/>
+      <w:numFmt w:val="bullet"/>
+      <w:lvlText w:val="o"/>
+      <w:lvlJc w:val="left"/>
+      <w:pPr>
+        <w:ind w:left="1440" w:hanging="360"/>
+      </w:pPr>
+      <w:rPr>
+        <w:rFonts w:ascii="Courier New" w:hAnsi="Courier New" w:cs="Courier New" w:hint="default"/>
+      </w:rPr>
+    </w:lvl>
+    <w:lvl w:ilvl="2" w:tplc="04130005" w:tentative="1">
+      <w:start w:val="1"/>
+      <w:numFmt w:val="bullet"/>
+      <w:lvlText w:val=""/>
+      <w:lvlJc w:val="left"/>
+      <w:pPr>
+        <w:ind w:left="2160" w:hanging="360"/>
+      </w:pPr>
+      <w:rPr>
+        <w:rFonts w:ascii="Wingdings" w:hAnsi="Wingdings" w:hint="default"/>
+      </w:rPr>
+    </w:lvl>
+    <w:lvl w:ilvl="3" w:tplc="04130001" w:tentative="1">
+      <w:start w:val="1"/>
+      <w:numFmt w:val="bullet"/>
+      <w:lvlText w:val=""/>
+      <w:lvlJc w:val="left"/>
+      <w:pPr>
+        <w:ind w:left="2880" w:hanging="360"/>
+      </w:pPr>
+      <w:rPr>
+        <w:rFonts w:ascii="Symbol" w:hAnsi="Symbol" w:hint="default"/>
+      </w:rPr>
+    </w:lvl>
+    <w:lvl w:ilvl="4" w:tplc="04130003" w:tentative="1">
+      <w:start w:val="1"/>
+      <w:numFmt w:val="bullet"/>
+      <w:lvlText w:val="o"/>
+      <w:lvlJc w:val="left"/>
+      <w:pPr>
+        <w:ind w:left="3600" w:hanging="360"/>
+      </w:pPr>
+      <w:rPr>
+        <w:rFonts w:ascii="Courier New" w:hAnsi="Courier New" w:cs="Courier New" w:hint="default"/>
+      </w:rPr>
+    </w:lvl>
+    <w:lvl w:ilvl="5" w:tplc="04130005" w:tentative="1">
+      <w:start w:val="1"/>
+      <w:numFmt w:val="bullet"/>
+      <w:lvlText w:val=""/>
+      <w:lvlJc w:val="left"/>
+      <w:pPr>
+        <w:ind w:left="4320" w:hanging="360"/>
+      </w:pPr>
+      <w:rPr>
+        <w:rFonts w:ascii="Wingdings" w:hAnsi="Wingdings" w:hint="default"/>
+      </w:rPr>
+    </w:lvl>
+    <w:lvl w:ilvl="6" w:tplc="04130001" w:tentative="1">
+      <w:start w:val="1"/>
+      <w:numFmt w:val="bullet"/>
+      <w:lvlText w:val=""/>
+      <w:lvlJc w:val="left"/>
+      <w:pPr>
+        <w:ind w:left="5040" w:hanging="360"/>
+      </w:pPr>
+      <w:rPr>
+        <w:rFonts w:ascii="Symbol" w:hAnsi="Symbol" w:hint="default"/>
+      </w:rPr>
+    </w:lvl>
+    <w:lvl w:ilvl="7" w:tplc="04130003" w:tentative="1">
+      <w:start w:val="1"/>
+      <w:numFmt w:val="bullet"/>
+      <w:lvlText w:val="o"/>
+      <w:lvlJc w:val="left"/>
+      <w:pPr>
+        <w:ind w:left="5760" w:hanging="360"/>
+      </w:pPr>
+      <w:rPr>
+        <w:rFonts w:ascii="Courier New" w:hAnsi="Courier New" w:cs="Courier New" w:hint="default"/>
+      </w:rPr>
+    </w:lvl>
+    <w:lvl w:ilvl="8" w:tplc="04130005" w:tentative="1">
+      <w:start w:val="1"/>
+      <w:numFmt w:val="bullet"/>
+      <w:lvlText w:val=""/>
+      <w:lvlJc w:val="left"/>
+      <w:pPr>
+        <w:ind w:left="6480" w:hanging="360"/>
+      </w:pPr>
+      <w:rPr>
+        <w:rFonts w:ascii="Wingdings" w:hAnsi="Wingdings" w:hint="default"/>
+      </w:rPr>
+    </w:lvl>
+  </w:abstractNum>
+  <w:abstractNum w:abstractNumId="1">
+    <w:nsid w:val="40C22486"/>
+    <w:multiLevelType w:val="hybridMultilevel"/>
+    <w:tmpl w:val="B6D20CD6"/>
+    <w:lvl w:ilvl="0" w:tplc="92123200">
+      <w:numFmt w:val="bullet"/>
+      <w:lvlText w:val=""/>
+      <w:lvlJc w:val="left"/>
+      <w:pPr>
+        <w:ind w:left="720" w:hanging="360"/>
+      </w:pPr>
+      <w:rPr>
+        <w:rFonts w:ascii="Symbol" w:eastAsiaTheme="minorHAnsi" w:hAnsi="Symbol" w:cstheme="minorBidi" w:hint="default"/>
+      </w:rPr>
+    </w:lvl>
+    <w:lvl w:ilvl="1" w:tplc="04130003" w:tentative="1">
+      <w:start w:val="1"/>
+      <w:numFmt w:val="bullet"/>
+      <w:lvlText w:val="o"/>
+      <w:lvlJc w:val="left"/>
+      <w:pPr>
+        <w:ind w:left="1440" w:hanging="360"/>
+      </w:pPr>
+      <w:rPr>
+        <w:rFonts w:ascii="Courier New" w:hAnsi="Courier New" w:cs="Courier New" w:hint="default"/>
+      </w:rPr>
+    </w:lvl>
+    <w:lvl w:ilvl="2" w:tplc="04130005" w:tentative="1">
+      <w:start w:val="1"/>
+      <w:numFmt w:val="bullet"/>
+      <w:lvlText w:val=""/>
+      <w:lvlJc w:val="left"/>
+      <w:pPr>
+        <w:ind w:left="2160" w:hanging="360"/>
+      </w:pPr>
+      <w:rPr>
+        <w:rFonts w:ascii="Wingdings" w:hAnsi="Wingdings" w:hint="default"/>
+      </w:rPr>
+    </w:lvl>
+    <w:lvl w:ilvl="3" w:tplc="04130001" w:tentative="1">
+      <w:start w:val="1"/>
+      <w:numFmt w:val="bullet"/>
+      <w:lvlText w:val=""/>
+      <w:lvlJc w:val="left"/>
+      <w:pPr>
+        <w:ind w:left="2880" w:hanging="360"/>
+      </w:pPr>
+      <w:rPr>
+        <w:rFonts w:ascii="Symbol" w:hAnsi="Symbol" w:hint="default"/>
+      </w:rPr>
+    </w:lvl>
+    <w:lvl w:ilvl="4" w:tplc="04130003" w:tentative="1">
+      <w:start w:val="1"/>
+      <w:numFmt w:val="bullet"/>
+      <w:lvlText w:val="o"/>
+      <w:lvlJc w:val="left"/>
+      <w:pPr>
+        <w:ind w:left="3600" w:hanging="360"/>
+      </w:pPr>
+      <w:rPr>
+        <w:rFonts w:ascii="Courier New" w:hAnsi="Courier New" w:cs="Courier New" w:hint="default"/>
+      </w:rPr>
+    </w:lvl>
+    <w:lvl w:ilvl="5" w:tplc="04130005" w:tentative="1">
+      <w:start w:val="1"/>
+      <w:numFmt w:val="bullet"/>
+      <w:lvlText w:val=""/>
+      <w:lvlJc w:val="left"/>
+      <w:pPr>
+        <w:ind w:left="4320" w:hanging="360"/>
+      </w:pPr>
+      <w:rPr>
+        <w:rFonts w:ascii="Wingdings" w:hAnsi="Wingdings" w:hint="default"/>
+      </w:rPr>
+    </w:lvl>
+    <w:lvl w:ilvl="6" w:tplc="04130001" w:tentative="1">
+      <w:start w:val="1"/>
+      <w:numFmt w:val="bullet"/>
+      <w:lvlText w:val=""/>
+      <w:lvlJc w:val="left"/>
+      <w:pPr>
+        <w:ind w:left="5040" w:hanging="360"/>
+      </w:pPr>
+      <w:rPr>
+        <w:rFonts w:ascii="Symbol" w:hAnsi="Symbol" w:hint="default"/>
+      </w:rPr>
+    </w:lvl>
+    <w:lvl w:ilvl="7" w:tplc="04130003" w:tentative="1">
+      <w:start w:val="1"/>
+      <w:numFmt w:val="bullet"/>
+      <w:lvlText w:val="o"/>
+      <w:lvlJc w:val="left"/>
+      <w:pPr>
+        <w:ind w:left="5760" w:hanging="360"/>
+      </w:pPr>
+      <w:rPr>
+        <w:rFonts w:ascii="Courier New" w:hAnsi="Courier New" w:cs="Courier New" w:hint="default"/>
+      </w:rPr>
+    </w:lvl>
+    <w:lvl w:ilvl="8" w:tplc="04130005" w:tentative="1">
+      <w:start w:val="1"/>
+      <w:numFmt w:val="bullet"/>
+      <w:lvlText w:val=""/>
+      <w:lvlJc w:val="left"/>
+      <w:pPr>
+        <w:ind w:left="6480" w:hanging="360"/>
+      </w:pPr>
+      <w:rPr>
+        <w:rFonts w:ascii="Wingdings" w:hAnsi="Wingdings" w:hint="default"/>
+      </w:rPr>
+    </w:lvl>
+  </w:abstractNum>
+  <w:num w:numId="1">
+    <w:abstractNumId w:val="0"/>
+  </w:num>
+  <w:num w:numId="2">
+    <w:abstractNumId w:val="1"/>
+  </w:num>
+</w:numbering>
 </file>
 
 <file path=word/styles.xml><?xml version="1.0" encoding="utf-8"?>
@@ -839,6 +1341,29 @@
     <w:name w:val="Normal"/>
     <w:qFormat/>
   </w:style>
+  <w:style w:type="paragraph" w:styleId="Kop1">
+    <w:name w:val="heading 1"/>
+    <w:basedOn w:val="Standaard"/>
+    <w:next w:val="Standaard"/>
+    <w:link w:val="Kop1Char"/>
+    <w:uiPriority w:val="9"/>
+    <w:qFormat/>
+    <w:rsid w:val="00E3791C"/>
+    <w:pPr>
+      <w:keepNext/>
+      <w:keepLines/>
+      <w:spacing w:before="480" w:after="0"/>
+      <w:outlineLvl w:val="0"/>
+    </w:pPr>
+    <w:rPr>
+      <w:rFonts w:asciiTheme="majorHAnsi" w:eastAsiaTheme="majorEastAsia" w:hAnsiTheme="majorHAnsi" w:cstheme="majorBidi"/>
+      <w:b/>
+      <w:bCs/>
+      <w:color w:val="365F91" w:themeColor="accent1" w:themeShade="BF"/>
+      <w:sz w:val="28"/>
+      <w:szCs w:val="28"/>
+    </w:rPr>
+  </w:style>
   <w:style w:type="character" w:default="1" w:styleId="Standaardalinea-lettertype">
     <w:name w:val="Default Paragraph Font"/>
     <w:uiPriority w:val="1"/>
@@ -866,6 +1391,65 @@
     <w:semiHidden/>
     <w:unhideWhenUsed/>
   </w:style>
+  <w:style w:type="paragraph" w:styleId="Koptekst">
+    <w:name w:val="header"/>
+    <w:basedOn w:val="Standaard"/>
+    <w:link w:val="KoptekstChar"/>
+    <w:uiPriority w:val="99"/>
+    <w:unhideWhenUsed/>
+    <w:rsid w:val="00E3791C"/>
+    <w:pPr>
+      <w:tabs>
+        <w:tab w:val="center" w:pos="4536"/>
+        <w:tab w:val="right" w:pos="9072"/>
+      </w:tabs>
+      <w:spacing w:after="0" w:line="240" w:lineRule="auto"/>
+    </w:pPr>
+  </w:style>
+  <w:style w:type="character" w:customStyle="1" w:styleId="KoptekstChar">
+    <w:name w:val="Koptekst Char"/>
+    <w:basedOn w:val="Standaardalinea-lettertype"/>
+    <w:link w:val="Koptekst"/>
+    <w:uiPriority w:val="99"/>
+    <w:rsid w:val="00E3791C"/>
+  </w:style>
+  <w:style w:type="paragraph" w:styleId="Voettekst">
+    <w:name w:val="footer"/>
+    <w:basedOn w:val="Standaard"/>
+    <w:link w:val="VoettekstChar"/>
+    <w:uiPriority w:val="99"/>
+    <w:unhideWhenUsed/>
+    <w:rsid w:val="00E3791C"/>
+    <w:pPr>
+      <w:tabs>
+        <w:tab w:val="center" w:pos="4536"/>
+        <w:tab w:val="right" w:pos="9072"/>
+      </w:tabs>
+      <w:spacing w:after="0" w:line="240" w:lineRule="auto"/>
+    </w:pPr>
+  </w:style>
+  <w:style w:type="character" w:customStyle="1" w:styleId="VoettekstChar">
+    <w:name w:val="Voettekst Char"/>
+    <w:basedOn w:val="Standaardalinea-lettertype"/>
+    <w:link w:val="Voettekst"/>
+    <w:uiPriority w:val="99"/>
+    <w:rsid w:val="00E3791C"/>
+  </w:style>
+  <w:style w:type="character" w:customStyle="1" w:styleId="Kop1Char">
+    <w:name w:val="Kop 1 Char"/>
+    <w:basedOn w:val="Standaardalinea-lettertype"/>
+    <w:link w:val="Kop1"/>
+    <w:uiPriority w:val="9"/>
+    <w:rsid w:val="00E3791C"/>
+    <w:rPr>
+      <w:rFonts w:asciiTheme="majorHAnsi" w:eastAsiaTheme="majorEastAsia" w:hAnsiTheme="majorHAnsi" w:cstheme="majorBidi"/>
+      <w:b/>
+      <w:bCs/>
+      <w:color w:val="365F91" w:themeColor="accent1" w:themeShade="BF"/>
+      <w:sz w:val="28"/>
+      <w:szCs w:val="28"/>
+    </w:rPr>
+  </w:style>
   <w:style w:type="paragraph" w:styleId="Titel">
     <w:name w:val="Title"/>
     <w:basedOn w:val="Standaard"/>
@@ -873,7 +1457,7 @@
     <w:link w:val="TitelChar"/>
     <w:uiPriority w:val="10"/>
     <w:qFormat/>
-    <w:rsid w:val="00F95974"/>
+    <w:rsid w:val="00E3791C"/>
     <w:pPr>
       <w:pBdr>
         <w:bottom w:val="single" w:sz="8" w:space="4" w:color="4F81BD" w:themeColor="accent1"/>
@@ -895,7 +1479,7 @@
     <w:basedOn w:val="Standaardalinea-lettertype"/>
     <w:link w:val="Titel"/>
     <w:uiPriority w:val="10"/>
-    <w:rsid w:val="00F95974"/>
+    <w:rsid w:val="00E3791C"/>
     <w:rPr>
       <w:rFonts w:asciiTheme="majorHAnsi" w:eastAsiaTheme="majorEastAsia" w:hAnsiTheme="majorHAnsi" w:cstheme="majorBidi"/>
       <w:color w:val="17365D" w:themeColor="text2" w:themeShade="BF"/>
@@ -905,16 +1489,38 @@
       <w:szCs w:val="52"/>
     </w:rPr>
   </w:style>
+  <w:style w:type="paragraph" w:styleId="Lijstalinea">
+    <w:name w:val="List Paragraph"/>
+    <w:basedOn w:val="Standaard"/>
+    <w:uiPriority w:val="34"/>
+    <w:qFormat/>
+    <w:rsid w:val="00E3791C"/>
+    <w:pPr>
+      <w:ind w:left="720"/>
+      <w:contextualSpacing/>
+    </w:pPr>
+  </w:style>
   <w:style w:type="character" w:styleId="Subtielebenadrukking">
     <w:name w:val="Subtle Emphasis"/>
     <w:basedOn w:val="Standaardalinea-lettertype"/>
     <w:uiPriority w:val="19"/>
     <w:qFormat/>
-    <w:rsid w:val="00F95974"/>
+    <w:rsid w:val="00E3791C"/>
     <w:rPr>
       <w:i/>
       <w:iCs/>
       <w:color w:val="808080" w:themeColor="text1" w:themeTint="7F"/>
+    </w:rPr>
+  </w:style>
+  <w:style w:type="character" w:styleId="Nadruk">
+    <w:name w:val="Emphasis"/>
+    <w:basedOn w:val="Standaardalinea-lettertype"/>
+    <w:uiPriority w:val="20"/>
+    <w:qFormat/>
+    <w:rsid w:val="00E3791C"/>
+    <w:rPr>
+      <w:i/>
+      <w:iCs/>
     </w:rPr>
   </w:style>
   <w:style w:type="character" w:styleId="Zwaar">
@@ -922,10 +1528,49 @@
     <w:basedOn w:val="Standaardalinea-lettertype"/>
     <w:uiPriority w:val="22"/>
     <w:qFormat/>
-    <w:rsid w:val="00F95974"/>
+    <w:rsid w:val="00E3791C"/>
     <w:rPr>
       <w:b/>
       <w:bCs/>
+    </w:rPr>
+  </w:style>
+  <w:style w:type="paragraph" w:styleId="Ondertitel">
+    <w:name w:val="Subtitle"/>
+    <w:basedOn w:val="Standaard"/>
+    <w:next w:val="Standaard"/>
+    <w:link w:val="OndertitelChar"/>
+    <w:uiPriority w:val="11"/>
+    <w:qFormat/>
+    <w:rsid w:val="00E3791C"/>
+    <w:pPr>
+      <w:numPr>
+        <w:ilvl w:val="1"/>
+      </w:numPr>
+    </w:pPr>
+    <w:rPr>
+      <w:rFonts w:asciiTheme="majorHAnsi" w:eastAsiaTheme="majorEastAsia" w:hAnsiTheme="majorHAnsi" w:cstheme="majorBidi"/>
+      <w:i/>
+      <w:iCs/>
+      <w:color w:val="4F81BD" w:themeColor="accent1"/>
+      <w:spacing w:val="15"/>
+      <w:sz w:val="24"/>
+      <w:szCs w:val="24"/>
+    </w:rPr>
+  </w:style>
+  <w:style w:type="character" w:customStyle="1" w:styleId="OndertitelChar">
+    <w:name w:val="Ondertitel Char"/>
+    <w:basedOn w:val="Standaardalinea-lettertype"/>
+    <w:link w:val="Ondertitel"/>
+    <w:uiPriority w:val="11"/>
+    <w:rsid w:val="00E3791C"/>
+    <w:rPr>
+      <w:rFonts w:asciiTheme="majorHAnsi" w:eastAsiaTheme="majorEastAsia" w:hAnsiTheme="majorHAnsi" w:cstheme="majorBidi"/>
+      <w:i/>
+      <w:iCs/>
+      <w:color w:val="4F81BD" w:themeColor="accent1"/>
+      <w:spacing w:val="15"/>
+      <w:sz w:val="24"/>
+      <w:szCs w:val="24"/>
     </w:rPr>
   </w:style>
   <w:style w:type="paragraph" w:styleId="Ballontekst">
@@ -935,7 +1580,7 @@
     <w:uiPriority w:val="99"/>
     <w:semiHidden/>
     <w:unhideWhenUsed/>
-    <w:rsid w:val="00F95974"/>
+    <w:rsid w:val="00E3791C"/>
     <w:pPr>
       <w:spacing w:after="0" w:line="240" w:lineRule="auto"/>
     </w:pPr>
@@ -951,56 +1596,77 @@
     <w:link w:val="Ballontekst"/>
     <w:uiPriority w:val="99"/>
     <w:semiHidden/>
-    <w:rsid w:val="00F95974"/>
+    <w:rsid w:val="00E3791C"/>
     <w:rPr>
       <w:rFonts w:ascii="Tahoma" w:hAnsi="Tahoma" w:cs="Tahoma"/>
       <w:sz w:val="16"/>
       <w:szCs w:val="16"/>
     </w:rPr>
   </w:style>
-  <w:style w:type="paragraph" w:styleId="Koptekst">
-    <w:name w:val="header"/>
-    <w:basedOn w:val="Standaard"/>
-    <w:link w:val="KoptekstChar"/>
+  <w:style w:type="table" w:styleId="Tabelraster">
+    <w:name w:val="Table Grid"/>
+    <w:basedOn w:val="Standaardtabel"/>
+    <w:uiPriority w:val="59"/>
+    <w:rsid w:val="0037108F"/>
+    <w:pPr>
+      <w:spacing w:after="0" w:line="240" w:lineRule="auto"/>
+    </w:pPr>
+    <w:tblPr>
+      <w:tblInd w:w="0" w:type="dxa"/>
+      <w:tblBorders>
+        <w:top w:val="single" w:sz="4" w:space="0" w:color="auto"/>
+        <w:left w:val="single" w:sz="4" w:space="0" w:color="auto"/>
+        <w:bottom w:val="single" w:sz="4" w:space="0" w:color="auto"/>
+        <w:right w:val="single" w:sz="4" w:space="0" w:color="auto"/>
+        <w:insideH w:val="single" w:sz="4" w:space="0" w:color="auto"/>
+        <w:insideV w:val="single" w:sz="4" w:space="0" w:color="auto"/>
+      </w:tblBorders>
+      <w:tblCellMar>
+        <w:top w:w="0" w:type="dxa"/>
+        <w:left w:w="108" w:type="dxa"/>
+        <w:bottom w:w="0" w:type="dxa"/>
+        <w:right w:w="108" w:type="dxa"/>
+      </w:tblCellMar>
+    </w:tblPr>
+  </w:style>
+  <w:style w:type="paragraph" w:styleId="Geenafstand">
+    <w:name w:val="No Spacing"/>
+    <w:uiPriority w:val="1"/>
+    <w:qFormat/>
+    <w:rsid w:val="005A780D"/>
+    <w:pPr>
+      <w:spacing w:after="0" w:line="240" w:lineRule="auto"/>
+    </w:pPr>
+  </w:style>
+  <w:style w:type="character" w:styleId="Hyperlink">
+    <w:name w:val="Hyperlink"/>
+    <w:basedOn w:val="Standaardalinea-lettertype"/>
     <w:uiPriority w:val="99"/>
     <w:unhideWhenUsed/>
-    <w:rsid w:val="00F95974"/>
-    <w:pPr>
-      <w:tabs>
-        <w:tab w:val="center" w:pos="4536"/>
-        <w:tab w:val="right" w:pos="9072"/>
-      </w:tabs>
-      <w:spacing w:after="0" w:line="240" w:lineRule="auto"/>
-    </w:pPr>
-  </w:style>
-  <w:style w:type="character" w:customStyle="1" w:styleId="KoptekstChar">
-    <w:name w:val="Koptekst Char"/>
+    <w:rsid w:val="005A73AA"/>
+    <w:rPr>
+      <w:color w:val="0000FF" w:themeColor="hyperlink"/>
+      <w:u w:val="single"/>
+    </w:rPr>
+  </w:style>
+  <w:style w:type="character" w:customStyle="1" w:styleId="f7p">
+    <w:name w:val="_f_7p"/>
     <w:basedOn w:val="Standaardalinea-lettertype"/>
-    <w:link w:val="Koptekst"/>
-    <w:uiPriority w:val="99"/>
-    <w:rsid w:val="00F95974"/>
-  </w:style>
-  <w:style w:type="paragraph" w:styleId="Voettekst">
-    <w:name w:val="footer"/>
-    <w:basedOn w:val="Standaard"/>
-    <w:link w:val="VoettekstChar"/>
-    <w:uiPriority w:val="99"/>
-    <w:unhideWhenUsed/>
-    <w:rsid w:val="00F95974"/>
-    <w:pPr>
-      <w:tabs>
-        <w:tab w:val="center" w:pos="4536"/>
-        <w:tab w:val="right" w:pos="9072"/>
-      </w:tabs>
-      <w:spacing w:after="0" w:line="240" w:lineRule="auto"/>
-    </w:pPr>
-  </w:style>
-  <w:style w:type="character" w:customStyle="1" w:styleId="VoettekstChar">
-    <w:name w:val="Voettekst Char"/>
+    <w:rsid w:val="004E2131"/>
+  </w:style>
+  <w:style w:type="character" w:styleId="Intensievebenadrukking">
+    <w:name w:val="Intense Emphasis"/>
     <w:basedOn w:val="Standaardalinea-lettertype"/>
-    <w:link w:val="Voettekst"/>
-    <w:uiPriority w:val="99"/>
-    <w:rsid w:val="00F95974"/>
+    <w:uiPriority w:val="21"/>
+    <w:qFormat/>
+    <w:rsid w:val="002F42C5"/>
+    <w:rPr>
+      <w:b/>
+      <w:bCs/>
+      <w:i/>
+      <w:iCs/>
+      <w:color w:val="4F81BD" w:themeColor="accent1"/>
+    </w:rPr>
   </w:style>
 </w:styles>
 </file>
@@ -1165,6 +1831,29 @@
     <w:name w:val="Normal"/>
     <w:qFormat/>
   </w:style>
+  <w:style w:type="paragraph" w:styleId="Kop1">
+    <w:name w:val="heading 1"/>
+    <w:basedOn w:val="Standaard"/>
+    <w:next w:val="Standaard"/>
+    <w:link w:val="Kop1Char"/>
+    <w:uiPriority w:val="9"/>
+    <w:qFormat/>
+    <w:rsid w:val="00E3791C"/>
+    <w:pPr>
+      <w:keepNext/>
+      <w:keepLines/>
+      <w:spacing w:before="480" w:after="0"/>
+      <w:outlineLvl w:val="0"/>
+    </w:pPr>
+    <w:rPr>
+      <w:rFonts w:asciiTheme="majorHAnsi" w:eastAsiaTheme="majorEastAsia" w:hAnsiTheme="majorHAnsi" w:cstheme="majorBidi"/>
+      <w:b/>
+      <w:bCs/>
+      <w:color w:val="365F91" w:themeColor="accent1" w:themeShade="BF"/>
+      <w:sz w:val="28"/>
+      <w:szCs w:val="28"/>
+    </w:rPr>
+  </w:style>
   <w:style w:type="character" w:default="1" w:styleId="Standaardalinea-lettertype">
     <w:name w:val="Default Paragraph Font"/>
     <w:uiPriority w:val="1"/>
@@ -1192,6 +1881,65 @@
     <w:semiHidden/>
     <w:unhideWhenUsed/>
   </w:style>
+  <w:style w:type="paragraph" w:styleId="Koptekst">
+    <w:name w:val="header"/>
+    <w:basedOn w:val="Standaard"/>
+    <w:link w:val="KoptekstChar"/>
+    <w:uiPriority w:val="99"/>
+    <w:unhideWhenUsed/>
+    <w:rsid w:val="00E3791C"/>
+    <w:pPr>
+      <w:tabs>
+        <w:tab w:val="center" w:pos="4536"/>
+        <w:tab w:val="right" w:pos="9072"/>
+      </w:tabs>
+      <w:spacing w:after="0" w:line="240" w:lineRule="auto"/>
+    </w:pPr>
+  </w:style>
+  <w:style w:type="character" w:customStyle="1" w:styleId="KoptekstChar">
+    <w:name w:val="Koptekst Char"/>
+    <w:basedOn w:val="Standaardalinea-lettertype"/>
+    <w:link w:val="Koptekst"/>
+    <w:uiPriority w:val="99"/>
+    <w:rsid w:val="00E3791C"/>
+  </w:style>
+  <w:style w:type="paragraph" w:styleId="Voettekst">
+    <w:name w:val="footer"/>
+    <w:basedOn w:val="Standaard"/>
+    <w:link w:val="VoettekstChar"/>
+    <w:uiPriority w:val="99"/>
+    <w:unhideWhenUsed/>
+    <w:rsid w:val="00E3791C"/>
+    <w:pPr>
+      <w:tabs>
+        <w:tab w:val="center" w:pos="4536"/>
+        <w:tab w:val="right" w:pos="9072"/>
+      </w:tabs>
+      <w:spacing w:after="0" w:line="240" w:lineRule="auto"/>
+    </w:pPr>
+  </w:style>
+  <w:style w:type="character" w:customStyle="1" w:styleId="VoettekstChar">
+    <w:name w:val="Voettekst Char"/>
+    <w:basedOn w:val="Standaardalinea-lettertype"/>
+    <w:link w:val="Voettekst"/>
+    <w:uiPriority w:val="99"/>
+    <w:rsid w:val="00E3791C"/>
+  </w:style>
+  <w:style w:type="character" w:customStyle="1" w:styleId="Kop1Char">
+    <w:name w:val="Kop 1 Char"/>
+    <w:basedOn w:val="Standaardalinea-lettertype"/>
+    <w:link w:val="Kop1"/>
+    <w:uiPriority w:val="9"/>
+    <w:rsid w:val="00E3791C"/>
+    <w:rPr>
+      <w:rFonts w:asciiTheme="majorHAnsi" w:eastAsiaTheme="majorEastAsia" w:hAnsiTheme="majorHAnsi" w:cstheme="majorBidi"/>
+      <w:b/>
+      <w:bCs/>
+      <w:color w:val="365F91" w:themeColor="accent1" w:themeShade="BF"/>
+      <w:sz w:val="28"/>
+      <w:szCs w:val="28"/>
+    </w:rPr>
+  </w:style>
   <w:style w:type="paragraph" w:styleId="Titel">
     <w:name w:val="Title"/>
     <w:basedOn w:val="Standaard"/>
@@ -1199,7 +1947,7 @@
     <w:link w:val="TitelChar"/>
     <w:uiPriority w:val="10"/>
     <w:qFormat/>
-    <w:rsid w:val="00F95974"/>
+    <w:rsid w:val="00E3791C"/>
     <w:pPr>
       <w:pBdr>
         <w:bottom w:val="single" w:sz="8" w:space="4" w:color="4F81BD" w:themeColor="accent1"/>
@@ -1221,7 +1969,7 @@
     <w:basedOn w:val="Standaardalinea-lettertype"/>
     <w:link w:val="Titel"/>
     <w:uiPriority w:val="10"/>
-    <w:rsid w:val="00F95974"/>
+    <w:rsid w:val="00E3791C"/>
     <w:rPr>
       <w:rFonts w:asciiTheme="majorHAnsi" w:eastAsiaTheme="majorEastAsia" w:hAnsiTheme="majorHAnsi" w:cstheme="majorBidi"/>
       <w:color w:val="17365D" w:themeColor="text2" w:themeShade="BF"/>
@@ -1231,16 +1979,38 @@
       <w:szCs w:val="52"/>
     </w:rPr>
   </w:style>
+  <w:style w:type="paragraph" w:styleId="Lijstalinea">
+    <w:name w:val="List Paragraph"/>
+    <w:basedOn w:val="Standaard"/>
+    <w:uiPriority w:val="34"/>
+    <w:qFormat/>
+    <w:rsid w:val="00E3791C"/>
+    <w:pPr>
+      <w:ind w:left="720"/>
+      <w:contextualSpacing/>
+    </w:pPr>
+  </w:style>
   <w:style w:type="character" w:styleId="Subtielebenadrukking">
     <w:name w:val="Subtle Emphasis"/>
     <w:basedOn w:val="Standaardalinea-lettertype"/>
     <w:uiPriority w:val="19"/>
     <w:qFormat/>
-    <w:rsid w:val="00F95974"/>
+    <w:rsid w:val="00E3791C"/>
     <w:rPr>
       <w:i/>
       <w:iCs/>
       <w:color w:val="808080" w:themeColor="text1" w:themeTint="7F"/>
+    </w:rPr>
+  </w:style>
+  <w:style w:type="character" w:styleId="Nadruk">
+    <w:name w:val="Emphasis"/>
+    <w:basedOn w:val="Standaardalinea-lettertype"/>
+    <w:uiPriority w:val="20"/>
+    <w:qFormat/>
+    <w:rsid w:val="00E3791C"/>
+    <w:rPr>
+      <w:i/>
+      <w:iCs/>
     </w:rPr>
   </w:style>
   <w:style w:type="character" w:styleId="Zwaar">
@@ -1248,10 +2018,49 @@
     <w:basedOn w:val="Standaardalinea-lettertype"/>
     <w:uiPriority w:val="22"/>
     <w:qFormat/>
-    <w:rsid w:val="00F95974"/>
+    <w:rsid w:val="00E3791C"/>
     <w:rPr>
       <w:b/>
       <w:bCs/>
+    </w:rPr>
+  </w:style>
+  <w:style w:type="paragraph" w:styleId="Ondertitel">
+    <w:name w:val="Subtitle"/>
+    <w:basedOn w:val="Standaard"/>
+    <w:next w:val="Standaard"/>
+    <w:link w:val="OndertitelChar"/>
+    <w:uiPriority w:val="11"/>
+    <w:qFormat/>
+    <w:rsid w:val="00E3791C"/>
+    <w:pPr>
+      <w:numPr>
+        <w:ilvl w:val="1"/>
+      </w:numPr>
+    </w:pPr>
+    <w:rPr>
+      <w:rFonts w:asciiTheme="majorHAnsi" w:eastAsiaTheme="majorEastAsia" w:hAnsiTheme="majorHAnsi" w:cstheme="majorBidi"/>
+      <w:i/>
+      <w:iCs/>
+      <w:color w:val="4F81BD" w:themeColor="accent1"/>
+      <w:spacing w:val="15"/>
+      <w:sz w:val="24"/>
+      <w:szCs w:val="24"/>
+    </w:rPr>
+  </w:style>
+  <w:style w:type="character" w:customStyle="1" w:styleId="OndertitelChar">
+    <w:name w:val="Ondertitel Char"/>
+    <w:basedOn w:val="Standaardalinea-lettertype"/>
+    <w:link w:val="Ondertitel"/>
+    <w:uiPriority w:val="11"/>
+    <w:rsid w:val="00E3791C"/>
+    <w:rPr>
+      <w:rFonts w:asciiTheme="majorHAnsi" w:eastAsiaTheme="majorEastAsia" w:hAnsiTheme="majorHAnsi" w:cstheme="majorBidi"/>
+      <w:i/>
+      <w:iCs/>
+      <w:color w:val="4F81BD" w:themeColor="accent1"/>
+      <w:spacing w:val="15"/>
+      <w:sz w:val="24"/>
+      <w:szCs w:val="24"/>
     </w:rPr>
   </w:style>
   <w:style w:type="paragraph" w:styleId="Ballontekst">
@@ -1261,7 +2070,7 @@
     <w:uiPriority w:val="99"/>
     <w:semiHidden/>
     <w:unhideWhenUsed/>
-    <w:rsid w:val="00F95974"/>
+    <w:rsid w:val="00E3791C"/>
     <w:pPr>
       <w:spacing w:after="0" w:line="240" w:lineRule="auto"/>
     </w:pPr>
@@ -1277,56 +2086,77 @@
     <w:link w:val="Ballontekst"/>
     <w:uiPriority w:val="99"/>
     <w:semiHidden/>
-    <w:rsid w:val="00F95974"/>
+    <w:rsid w:val="00E3791C"/>
     <w:rPr>
       <w:rFonts w:ascii="Tahoma" w:hAnsi="Tahoma" w:cs="Tahoma"/>
       <w:sz w:val="16"/>
       <w:szCs w:val="16"/>
     </w:rPr>
   </w:style>
-  <w:style w:type="paragraph" w:styleId="Koptekst">
-    <w:name w:val="header"/>
-    <w:basedOn w:val="Standaard"/>
-    <w:link w:val="KoptekstChar"/>
+  <w:style w:type="table" w:styleId="Tabelraster">
+    <w:name w:val="Table Grid"/>
+    <w:basedOn w:val="Standaardtabel"/>
+    <w:uiPriority w:val="59"/>
+    <w:rsid w:val="0037108F"/>
+    <w:pPr>
+      <w:spacing w:after="0" w:line="240" w:lineRule="auto"/>
+    </w:pPr>
+    <w:tblPr>
+      <w:tblInd w:w="0" w:type="dxa"/>
+      <w:tblBorders>
+        <w:top w:val="single" w:sz="4" w:space="0" w:color="auto"/>
+        <w:left w:val="single" w:sz="4" w:space="0" w:color="auto"/>
+        <w:bottom w:val="single" w:sz="4" w:space="0" w:color="auto"/>
+        <w:right w:val="single" w:sz="4" w:space="0" w:color="auto"/>
+        <w:insideH w:val="single" w:sz="4" w:space="0" w:color="auto"/>
+        <w:insideV w:val="single" w:sz="4" w:space="0" w:color="auto"/>
+      </w:tblBorders>
+      <w:tblCellMar>
+        <w:top w:w="0" w:type="dxa"/>
+        <w:left w:w="108" w:type="dxa"/>
+        <w:bottom w:w="0" w:type="dxa"/>
+        <w:right w:w="108" w:type="dxa"/>
+      </w:tblCellMar>
+    </w:tblPr>
+  </w:style>
+  <w:style w:type="paragraph" w:styleId="Geenafstand">
+    <w:name w:val="No Spacing"/>
+    <w:uiPriority w:val="1"/>
+    <w:qFormat/>
+    <w:rsid w:val="005A780D"/>
+    <w:pPr>
+      <w:spacing w:after="0" w:line="240" w:lineRule="auto"/>
+    </w:pPr>
+  </w:style>
+  <w:style w:type="character" w:styleId="Hyperlink">
+    <w:name w:val="Hyperlink"/>
+    <w:basedOn w:val="Standaardalinea-lettertype"/>
     <w:uiPriority w:val="99"/>
     <w:unhideWhenUsed/>
-    <w:rsid w:val="00F95974"/>
-    <w:pPr>
-      <w:tabs>
-        <w:tab w:val="center" w:pos="4536"/>
-        <w:tab w:val="right" w:pos="9072"/>
-      </w:tabs>
-      <w:spacing w:after="0" w:line="240" w:lineRule="auto"/>
-    </w:pPr>
-  </w:style>
-  <w:style w:type="character" w:customStyle="1" w:styleId="KoptekstChar">
-    <w:name w:val="Koptekst Char"/>
+    <w:rsid w:val="005A73AA"/>
+    <w:rPr>
+      <w:color w:val="0000FF" w:themeColor="hyperlink"/>
+      <w:u w:val="single"/>
+    </w:rPr>
+  </w:style>
+  <w:style w:type="character" w:customStyle="1" w:styleId="f7p">
+    <w:name w:val="_f_7p"/>
     <w:basedOn w:val="Standaardalinea-lettertype"/>
-    <w:link w:val="Koptekst"/>
-    <w:uiPriority w:val="99"/>
-    <w:rsid w:val="00F95974"/>
-  </w:style>
-  <w:style w:type="paragraph" w:styleId="Voettekst">
-    <w:name w:val="footer"/>
-    <w:basedOn w:val="Standaard"/>
-    <w:link w:val="VoettekstChar"/>
-    <w:uiPriority w:val="99"/>
-    <w:unhideWhenUsed/>
-    <w:rsid w:val="00F95974"/>
-    <w:pPr>
-      <w:tabs>
-        <w:tab w:val="center" w:pos="4536"/>
-        <w:tab w:val="right" w:pos="9072"/>
-      </w:tabs>
-      <w:spacing w:after="0" w:line="240" w:lineRule="auto"/>
-    </w:pPr>
-  </w:style>
-  <w:style w:type="character" w:customStyle="1" w:styleId="VoettekstChar">
-    <w:name w:val="Voettekst Char"/>
+    <w:rsid w:val="004E2131"/>
+  </w:style>
+  <w:style w:type="character" w:styleId="Intensievebenadrukking">
+    <w:name w:val="Intense Emphasis"/>
     <w:basedOn w:val="Standaardalinea-lettertype"/>
-    <w:link w:val="Voettekst"/>
-    <w:uiPriority w:val="99"/>
-    <w:rsid w:val="00F95974"/>
+    <w:uiPriority w:val="21"/>
+    <w:qFormat/>
+    <w:rsid w:val="002F42C5"/>
+    <w:rPr>
+      <w:b/>
+      <w:bCs/>
+      <w:i/>
+      <w:iCs/>
+      <w:color w:val="4F81BD" w:themeColor="accent1"/>
+    </w:rPr>
   </w:style>
 </w:styles>
 </file>

</xml_diff>